<commit_message>
Made some of the component folders
</commit_message>
<xml_diff>
--- a/Development Testing and Prep/Project Proposal and Plan/Polaris Proposal.docx
+++ b/Development Testing and Prep/Project Proposal and Plan/Polaris Proposal.docx
@@ -2,6 +2,334 @@
 <file path=word/document.xml><?xml version="1.0" encoding="utf-8"?>
 <w:document xmlns:wpc="http://schemas.microsoft.com/office/word/2010/wordprocessingCanvas" xmlns:mc="http://schemas.openxmlformats.org/markup-compatibility/2006" xmlns:o="urn:schemas-microsoft-com:office:office" xmlns:r="http://schemas.openxmlformats.org/officeDocument/2006/relationships" xmlns:m="http://schemas.openxmlformats.org/officeDocument/2006/math" xmlns:v="urn:schemas-microsoft-com:vml" xmlns:wp14="http://schemas.microsoft.com/office/word/2010/wordprocessingDrawing" xmlns:wp="http://schemas.openxmlformats.org/drawingml/2006/wordprocessingDrawing" xmlns:w10="urn:schemas-microsoft-com:office:word" xmlns:w="http://schemas.openxmlformats.org/wordprocessingml/2006/main" xmlns:w14="http://schemas.microsoft.com/office/word/2010/wordml" xmlns:wpg="http://schemas.microsoft.com/office/word/2010/wordprocessingGroup" xmlns:wpi="http://schemas.microsoft.com/office/word/2010/wordprocessingInk" xmlns:wne="http://schemas.microsoft.com/office/word/2006/wordml" xmlns:wps="http://schemas.microsoft.com/office/word/2010/wordprocessingShape" mc:Ignorable="w14 wp14">
   <w:body>
+    <w:tbl>
+      <w:tblPr>
+        <w:tblW w:w="0" w:type="auto"/>
+        <w:tblCellMar>
+          <w:top w:w="15" w:type="dxa"/>
+          <w:left w:w="15" w:type="dxa"/>
+          <w:bottom w:w="15" w:type="dxa"/>
+          <w:right w:w="15" w:type="dxa"/>
+        </w:tblCellMar>
+        <w:tblLook w:val="04A0" w:firstRow="1" w:lastRow="0" w:firstColumn="1" w:lastColumn="0" w:noHBand="0" w:noVBand="1"/>
+      </w:tblPr>
+      <w:tblGrid>
+        <w:gridCol w:w="5550"/>
+        <w:gridCol w:w="2547"/>
+      </w:tblGrid>
+      <w:tr>
+        <w:tc>
+          <w:tcPr>
+            <w:tcW w:w="0" w:type="auto"/>
+            <w:tcBorders>
+              <w:right w:val="single" w:sz="12" w:space="0" w:color="ED7D31"/>
+            </w:tcBorders>
+            <w:tcMar>
+              <w:top w:w="1296" w:type="dxa"/>
+              <w:left w:w="360" w:type="dxa"/>
+              <w:bottom w:w="1296" w:type="dxa"/>
+              <w:right w:w="360" w:type="dxa"/>
+            </w:tcMar>
+            <w:vAlign w:val="center"/>
+            <w:hideMark/>
+          </w:tcPr>
+          <w:p>
+            <w:pPr>
+              <w:spacing w:line="240" w:lineRule="auto"/>
+              <w:jc w:val="right"/>
+              <w:rPr>
+                <w:rFonts w:ascii="Times New Roman" w:eastAsia="Times New Roman" w:hAnsi="Times New Roman" w:cs="Times New Roman"/>
+                <w:sz w:val="24"/>
+                <w:szCs w:val="24"/>
+              </w:rPr>
+            </w:pPr>
+            <w:r>
+              <w:rPr>
+                <w:rFonts w:ascii="Calibri" w:eastAsia="Times New Roman" w:hAnsi="Calibri" w:cs="Times New Roman"/>
+                <w:noProof/>
+                <w:color w:val="000000"/>
+              </w:rPr>
+              <w:drawing>
+                <wp:inline distT="0" distB="0" distL="0" distR="0" wp14:anchorId="1662AED5" wp14:editId="62D9E257">
+                  <wp:extent cx="3067050" cy="3829050"/>
+                  <wp:effectExtent l="0" t="0" r="0" b="0"/>
+                  <wp:docPr id="22" name="Picture 22" descr="https://lh3.googleusercontent.com/xm8_0ubB4BI-FVFVjxZQx1R_BHKbguQIN6xYwdLv7n7yT0xHoswYg72tM5lYXPO1mKZMyUhxxHzwbLrzowF02Ljuu5n8hVmF0JNU-fJiSfzDKJkNIiNxcJ7h1npMYvVuhj3CxBlbm8feMMTy"/>
+                  <wp:cNvGraphicFramePr>
+                    <a:graphicFrameLocks xmlns:a="http://schemas.openxmlformats.org/drawingml/2006/main" noChangeAspect="1"/>
+                  </wp:cNvGraphicFramePr>
+                  <a:graphic xmlns:a="http://schemas.openxmlformats.org/drawingml/2006/main">
+                    <a:graphicData uri="http://schemas.openxmlformats.org/drawingml/2006/picture">
+                      <pic:pic xmlns:pic="http://schemas.openxmlformats.org/drawingml/2006/picture">
+                        <pic:nvPicPr>
+                          <pic:cNvPr id="0" name="Picture 1" descr="https://lh3.googleusercontent.com/xm8_0ubB4BI-FVFVjxZQx1R_BHKbguQIN6xYwdLv7n7yT0xHoswYg72tM5lYXPO1mKZMyUhxxHzwbLrzowF02Ljuu5n8hVmF0JNU-fJiSfzDKJkNIiNxcJ7h1npMYvVuhj3CxBlbm8feMMTy"/>
+                          <pic:cNvPicPr>
+                            <a:picLocks noChangeAspect="1" noChangeArrowheads="1"/>
+                          </pic:cNvPicPr>
+                        </pic:nvPicPr>
+                        <pic:blipFill>
+                          <a:blip r:embed="rId8" cstate="print">
+                            <a:extLst>
+                              <a:ext uri="{28A0092B-C50C-407E-A947-70E740481C1C}">
+                                <a14:useLocalDpi xmlns:a14="http://schemas.microsoft.com/office/drawing/2010/main" val="0"/>
+                              </a:ext>
+                            </a:extLst>
+                          </a:blip>
+                          <a:srcRect/>
+                          <a:stretch>
+                            <a:fillRect/>
+                          </a:stretch>
+                        </pic:blipFill>
+                        <pic:spPr bwMode="auto">
+                          <a:xfrm>
+                            <a:off x="0" y="0"/>
+                            <a:ext cx="3067050" cy="3829050"/>
+                          </a:xfrm>
+                          <a:prstGeom prst="rect">
+                            <a:avLst/>
+                          </a:prstGeom>
+                          <a:noFill/>
+                          <a:ln>
+                            <a:noFill/>
+                          </a:ln>
+                        </pic:spPr>
+                      </pic:pic>
+                    </a:graphicData>
+                  </a:graphic>
+                </wp:inline>
+              </w:drawing>
+            </w:r>
+          </w:p>
+          <w:p>
+            <w:pPr>
+              <w:spacing w:after="0" w:line="240" w:lineRule="auto"/>
+              <w:jc w:val="right"/>
+              <w:rPr>
+                <w:rFonts w:ascii="Times New Roman" w:eastAsia="Times New Roman" w:hAnsi="Times New Roman" w:cs="Times New Roman"/>
+                <w:smallCaps/>
+                <w:color w:val="000000"/>
+                <w:sz w:val="56"/>
+                <w:szCs w:val="56"/>
+              </w:rPr>
+            </w:pPr>
+            <w:r>
+              <w:rPr>
+                <w:rFonts w:ascii="Times New Roman" w:eastAsia="Times New Roman" w:hAnsi="Times New Roman" w:cs="Times New Roman"/>
+                <w:smallCaps/>
+                <w:color w:val="000000"/>
+                <w:sz w:val="56"/>
+                <w:szCs w:val="56"/>
+              </w:rPr>
+              <w:t xml:space="preserve">Polaris Project </w:t>
+            </w:r>
+          </w:p>
+          <w:p>
+            <w:pPr>
+              <w:spacing w:after="0" w:line="240" w:lineRule="auto"/>
+              <w:jc w:val="right"/>
+              <w:rPr>
+                <w:rFonts w:ascii="Times New Roman" w:eastAsia="Times New Roman" w:hAnsi="Times New Roman" w:cs="Times New Roman"/>
+                <w:sz w:val="24"/>
+                <w:szCs w:val="24"/>
+              </w:rPr>
+            </w:pPr>
+            <w:r>
+              <w:rPr>
+                <w:rFonts w:ascii="Times New Roman" w:eastAsia="Times New Roman" w:hAnsi="Times New Roman" w:cs="Times New Roman"/>
+                <w:smallCaps/>
+                <w:color w:val="000000"/>
+                <w:sz w:val="56"/>
+                <w:szCs w:val="56"/>
+              </w:rPr>
+              <w:t>Proposal</w:t>
+            </w:r>
+          </w:p>
+          <w:p>
+            <w:pPr>
+              <w:spacing w:line="0" w:lineRule="atLeast"/>
+              <w:jc w:val="right"/>
+              <w:rPr>
+                <w:rFonts w:ascii="Times New Roman" w:eastAsia="Times New Roman" w:hAnsi="Times New Roman" w:cs="Times New Roman"/>
+                <w:sz w:val="24"/>
+                <w:szCs w:val="24"/>
+              </w:rPr>
+            </w:pPr>
+            <w:r>
+              <w:rPr>
+                <w:rFonts w:ascii="Times New Roman" w:eastAsia="Times New Roman" w:hAnsi="Times New Roman" w:cs="Times New Roman"/>
+                <w:color w:val="000000"/>
+                <w:sz w:val="24"/>
+                <w:szCs w:val="24"/>
+              </w:rPr>
+              <w:t>02 OCT 2017</w:t>
+            </w:r>
+          </w:p>
+        </w:tc>
+        <w:tc>
+          <w:tcPr>
+            <w:tcW w:w="0" w:type="auto"/>
+            <w:tcBorders>
+              <w:left w:val="single" w:sz="12" w:space="0" w:color="ED7D31"/>
+            </w:tcBorders>
+            <w:tcMar>
+              <w:top w:w="1296" w:type="dxa"/>
+              <w:left w:w="360" w:type="dxa"/>
+              <w:bottom w:w="1296" w:type="dxa"/>
+              <w:right w:w="360" w:type="dxa"/>
+            </w:tcMar>
+            <w:vAlign w:val="center"/>
+            <w:hideMark/>
+          </w:tcPr>
+          <w:p>
+            <w:pPr>
+              <w:spacing w:after="0" w:line="240" w:lineRule="auto"/>
+              <w:rPr>
+                <w:rFonts w:ascii="Times New Roman" w:eastAsia="Times New Roman" w:hAnsi="Times New Roman" w:cs="Times New Roman"/>
+                <w:sz w:val="24"/>
+                <w:szCs w:val="24"/>
+              </w:rPr>
+            </w:pPr>
+            <w:r>
+              <w:rPr>
+                <w:rFonts w:ascii="Times New Roman" w:eastAsia="Times New Roman" w:hAnsi="Times New Roman" w:cs="Times New Roman"/>
+                <w:color w:val="ED7D31"/>
+                <w:sz w:val="26"/>
+                <w:szCs w:val="26"/>
+              </w:rPr>
+              <w:t>Brian Martin</w:t>
+            </w:r>
+          </w:p>
+          <w:p>
+            <w:pPr>
+              <w:spacing w:after="0" w:line="240" w:lineRule="auto"/>
+              <w:rPr>
+                <w:rFonts w:ascii="Times New Roman" w:eastAsia="Times New Roman" w:hAnsi="Times New Roman" w:cs="Times New Roman"/>
+                <w:sz w:val="24"/>
+                <w:szCs w:val="24"/>
+              </w:rPr>
+            </w:pPr>
+          </w:p>
+          <w:p>
+            <w:pPr>
+              <w:spacing w:after="0" w:line="240" w:lineRule="auto"/>
+              <w:rPr>
+                <w:rFonts w:ascii="Times New Roman" w:eastAsia="Times New Roman" w:hAnsi="Times New Roman" w:cs="Times New Roman"/>
+                <w:sz w:val="24"/>
+                <w:szCs w:val="24"/>
+              </w:rPr>
+            </w:pPr>
+            <w:r>
+              <w:rPr>
+                <w:rFonts w:ascii="Times New Roman" w:eastAsia="Times New Roman" w:hAnsi="Times New Roman" w:cs="Times New Roman"/>
+                <w:color w:val="ED7D31"/>
+                <w:sz w:val="26"/>
+                <w:szCs w:val="26"/>
+              </w:rPr>
+              <w:t xml:space="preserve">Michael </w:t>
+            </w:r>
+            <w:proofErr w:type="spellStart"/>
+            <w:r>
+              <w:rPr>
+                <w:rFonts w:ascii="Times New Roman" w:eastAsia="Times New Roman" w:hAnsi="Times New Roman" w:cs="Times New Roman"/>
+                <w:color w:val="ED7D31"/>
+                <w:sz w:val="26"/>
+                <w:szCs w:val="26"/>
+              </w:rPr>
+              <w:t>Kallgren</w:t>
+            </w:r>
+            <w:proofErr w:type="spellEnd"/>
+          </w:p>
+          <w:p>
+            <w:pPr>
+              <w:spacing w:after="0" w:line="240" w:lineRule="auto"/>
+              <w:rPr>
+                <w:rFonts w:ascii="Times New Roman" w:eastAsia="Times New Roman" w:hAnsi="Times New Roman" w:cs="Times New Roman"/>
+                <w:sz w:val="24"/>
+                <w:szCs w:val="24"/>
+              </w:rPr>
+            </w:pPr>
+          </w:p>
+          <w:p>
+            <w:pPr>
+              <w:spacing w:after="0" w:line="240" w:lineRule="auto"/>
+              <w:rPr>
+                <w:rFonts w:ascii="Times New Roman" w:eastAsia="Times New Roman" w:hAnsi="Times New Roman" w:cs="Times New Roman"/>
+                <w:sz w:val="24"/>
+                <w:szCs w:val="24"/>
+              </w:rPr>
+            </w:pPr>
+            <w:r>
+              <w:rPr>
+                <w:rFonts w:ascii="Times New Roman" w:eastAsia="Times New Roman" w:hAnsi="Times New Roman" w:cs="Times New Roman"/>
+                <w:color w:val="ED7D31"/>
+                <w:sz w:val="26"/>
+                <w:szCs w:val="26"/>
+              </w:rPr>
+              <w:t xml:space="preserve">Renee </w:t>
+            </w:r>
+            <w:proofErr w:type="spellStart"/>
+            <w:r>
+              <w:rPr>
+                <w:rFonts w:ascii="Times New Roman" w:eastAsia="Times New Roman" w:hAnsi="Times New Roman" w:cs="Times New Roman"/>
+                <w:color w:val="ED7D31"/>
+                <w:sz w:val="26"/>
+                <w:szCs w:val="26"/>
+              </w:rPr>
+              <w:t>Geffre</w:t>
+            </w:r>
+            <w:proofErr w:type="spellEnd"/>
+          </w:p>
+          <w:p>
+            <w:pPr>
+              <w:spacing w:after="0" w:line="240" w:lineRule="auto"/>
+              <w:rPr>
+                <w:rFonts w:ascii="Times New Roman" w:eastAsia="Times New Roman" w:hAnsi="Times New Roman" w:cs="Times New Roman"/>
+                <w:sz w:val="24"/>
+                <w:szCs w:val="24"/>
+              </w:rPr>
+            </w:pPr>
+          </w:p>
+          <w:p>
+            <w:pPr>
+              <w:spacing w:after="0" w:line="0" w:lineRule="atLeast"/>
+              <w:rPr>
+                <w:rFonts w:ascii="Times New Roman" w:eastAsia="Times New Roman" w:hAnsi="Times New Roman" w:cs="Times New Roman"/>
+                <w:sz w:val="24"/>
+                <w:szCs w:val="24"/>
+              </w:rPr>
+            </w:pPr>
+            <w:r>
+              <w:rPr>
+                <w:rFonts w:ascii="Times New Roman" w:eastAsia="Times New Roman" w:hAnsi="Times New Roman" w:cs="Times New Roman"/>
+                <w:color w:val="ED7D31"/>
+                <w:sz w:val="26"/>
+                <w:szCs w:val="26"/>
+              </w:rPr>
+              <w:t>David Goodrich</w:t>
+            </w:r>
+          </w:p>
+        </w:tc>
+        <w:bookmarkStart w:id="0" w:name="_GoBack"/>
+        <w:bookmarkEnd w:id="0"/>
+      </w:tr>
+    </w:tbl>
+    <w:p>
+      <w:pPr>
+        <w:spacing w:after="200"/>
+        <w:rPr>
+          <w:rFonts w:ascii="Times New Roman" w:eastAsiaTheme="majorEastAsia" w:hAnsi="Times New Roman" w:cs="Times New Roman"/>
+          <w:color w:val="262626" w:themeColor="text1" w:themeTint="D9"/>
+          <w:sz w:val="32"/>
+          <w:szCs w:val="40"/>
+        </w:rPr>
+      </w:pPr>
+      <w:r>
+        <w:rPr>
+          <w:rFonts w:ascii="Times New Roman" w:hAnsi="Times New Roman" w:cs="Times New Roman"/>
+          <w:sz w:val="32"/>
+        </w:rPr>
+        <w:br w:type="page"/>
+      </w:r>
+    </w:p>
     <w:p>
       <w:pPr>
         <w:pStyle w:val="Heading1"/>
@@ -19,6 +347,7 @@
           <w:rFonts w:ascii="Times New Roman" w:hAnsi="Times New Roman" w:cs="Times New Roman"/>
           <w:sz w:val="32"/>
         </w:rPr>
+        <w:lastRenderedPageBreak/>
         <w:t>Proposal</w:t>
       </w:r>
     </w:p>
@@ -506,13 +835,7 @@
               </w:numPr>
             </w:pPr>
             <w:r>
-              <w:t>Map API I</w:t>
-            </w:r>
-            <w:r>
-              <w:t>ntegration</w:t>
-            </w:r>
-            <w:r>
-              <w:t xml:space="preserve"> </w:t>
+              <w:t xml:space="preserve">Map API Integration </w:t>
             </w:r>
           </w:p>
           <w:p>
@@ -660,6 +983,65 @@
         </w:tc>
       </w:tr>
     </w:tbl>
+    <w:p/>
+    <w:p>
+      <w:r>
+        <w:rPr>
+          <w:noProof/>
+        </w:rPr>
+        <w:drawing>
+          <wp:inline distT="0" distB="0" distL="0" distR="0">
+            <wp:extent cx="5943600" cy="3978832"/>
+            <wp:effectExtent l="0" t="0" r="0" b="3175"/>
+            <wp:docPr id="10" name="Picture 10" descr="C:\Users\Michael\Desktop\Project3\Trello-Screenshot-2-Oct-2017.png"/>
+            <wp:cNvGraphicFramePr>
+              <a:graphicFrameLocks xmlns:a="http://schemas.openxmlformats.org/drawingml/2006/main" noChangeAspect="1"/>
+            </wp:cNvGraphicFramePr>
+            <a:graphic xmlns:a="http://schemas.openxmlformats.org/drawingml/2006/main">
+              <a:graphicData uri="http://schemas.openxmlformats.org/drawingml/2006/picture">
+                <pic:pic xmlns:pic="http://schemas.openxmlformats.org/drawingml/2006/picture">
+                  <pic:nvPicPr>
+                    <pic:cNvPr id="0" name="Picture 1" descr="C:\Users\Michael\Desktop\Project3\Trello-Screenshot-2-Oct-2017.png"/>
+                    <pic:cNvPicPr>
+                      <a:picLocks noChangeAspect="1" noChangeArrowheads="1"/>
+                    </pic:cNvPicPr>
+                  </pic:nvPicPr>
+                  <pic:blipFill>
+                    <a:blip r:embed="rId9">
+                      <a:extLst>
+                        <a:ext uri="{28A0092B-C50C-407E-A947-70E740481C1C}">
+                          <a14:useLocalDpi xmlns:a14="http://schemas.microsoft.com/office/drawing/2010/main" val="0"/>
+                        </a:ext>
+                      </a:extLst>
+                    </a:blip>
+                    <a:srcRect/>
+                    <a:stretch>
+                      <a:fillRect/>
+                    </a:stretch>
+                  </pic:blipFill>
+                  <pic:spPr bwMode="auto">
+                    <a:xfrm>
+                      <a:off x="0" y="0"/>
+                      <a:ext cx="5943600" cy="3978832"/>
+                    </a:xfrm>
+                    <a:prstGeom prst="rect">
+                      <a:avLst/>
+                    </a:prstGeom>
+                    <a:noFill/>
+                    <a:ln>
+                      <a:noFill/>
+                    </a:ln>
+                  </pic:spPr>
+                </pic:pic>
+              </a:graphicData>
+            </a:graphic>
+          </wp:inline>
+        </w:drawing>
+      </w:r>
+    </w:p>
+    <w:p/>
+    <w:p/>
+    <w:p/>
     <w:p>
       <w:pPr>
         <w:pStyle w:val="Heading2"/>
@@ -687,7 +1069,6 @@
     <w:p>
       <w:pPr>
         <w:sectPr>
-          <w:headerReference w:type="default" r:id="rId8"/>
           <w:pgSz w:w="12240" w:h="15840"/>
           <w:pgMar w:top="1440" w:right="1440" w:bottom="1440" w:left="1440" w:header="720" w:footer="720" w:gutter="0"/>
           <w:cols w:space="720"/>
@@ -706,7 +1087,7 @@
             <wp:cNvGraphicFramePr/>
             <a:graphic xmlns:a="http://schemas.openxmlformats.org/drawingml/2006/main">
               <a:graphicData uri="http://schemas.openxmlformats.org/drawingml/2006/chart">
-                <c:chart xmlns:c="http://schemas.openxmlformats.org/drawingml/2006/chart" xmlns:r="http://schemas.openxmlformats.org/officeDocument/2006/relationships" r:id="rId9"/>
+                <c:chart xmlns:c="http://schemas.openxmlformats.org/drawingml/2006/chart" xmlns:r="http://schemas.openxmlformats.org/officeDocument/2006/relationships" r:id="rId10"/>
               </a:graphicData>
             </a:graphic>
           </wp:inline>
@@ -743,6 +1124,14 @@
           <w:szCs w:val="28"/>
         </w:rPr>
         <w:t xml:space="preserve"> Chart</w:t>
+      </w:r>
+      <w:r>
+        <w:rPr>
+          <w:rFonts w:ascii="Times New Roman" w:eastAsia="Times New Roman" w:hAnsi="Times New Roman" w:cs="Times New Roman"/>
+          <w:sz w:val="28"/>
+          <w:szCs w:val="28"/>
+        </w:rPr>
+        <w:t xml:space="preserve"> (Version 1 – using SQL)</w:t>
       </w:r>
     </w:p>
     <w:p>
@@ -776,7 +1165,7 @@
                     </pic:cNvPicPr>
                   </pic:nvPicPr>
                   <pic:blipFill>
-                    <a:blip r:embed="rId10">
+                    <a:blip r:embed="rId11">
                       <a:extLst>
                         <a:ext uri="{28A0092B-C50C-407E-A947-70E740481C1C}">
                           <a14:useLocalDpi xmlns:a14="http://schemas.microsoft.com/office/drawing/2010/main" val="0"/>
@@ -808,17 +1197,567 @@
         </w:drawing>
       </w:r>
     </w:p>
+    <w:p>
+      <w:pPr>
+        <w:pStyle w:val="Heading2"/>
+        <w:numPr>
+          <w:ilvl w:val="1"/>
+          <w:numId w:val="1"/>
+        </w:numPr>
+        <w:spacing w:after="240"/>
+        <w:rPr>
+          <w:rFonts w:ascii="Times New Roman" w:eastAsia="Times New Roman" w:hAnsi="Times New Roman" w:cs="Times New Roman"/>
+          <w:sz w:val="28"/>
+          <w:szCs w:val="28"/>
+        </w:rPr>
+      </w:pPr>
+      <w:r>
+        <w:rPr>
+          <w:rFonts w:ascii="Times New Roman" w:eastAsia="Times New Roman" w:hAnsi="Times New Roman" w:cs="Times New Roman"/>
+          <w:sz w:val="28"/>
+          <w:szCs w:val="28"/>
+        </w:rPr>
+        <w:lastRenderedPageBreak/>
+        <w:t xml:space="preserve">Data Flow Chart (Version 2 – using </w:t>
+      </w:r>
+      <w:proofErr w:type="spellStart"/>
+      <w:r>
+        <w:rPr>
+          <w:rFonts w:ascii="Times New Roman" w:eastAsia="Times New Roman" w:hAnsi="Times New Roman" w:cs="Times New Roman"/>
+          <w:sz w:val="28"/>
+          <w:szCs w:val="28"/>
+        </w:rPr>
+        <w:t>noSQL</w:t>
+      </w:r>
+      <w:proofErr w:type="spellEnd"/>
+      <w:r>
+        <w:rPr>
+          <w:rFonts w:ascii="Times New Roman" w:eastAsia="Times New Roman" w:hAnsi="Times New Roman" w:cs="Times New Roman"/>
+          <w:sz w:val="28"/>
+          <w:szCs w:val="28"/>
+        </w:rPr>
+        <w:t>)</w:t>
+      </w:r>
+    </w:p>
     <w:p/>
     <w:p>
-      <w:proofErr w:type="spellStart"/>
-      <w:proofErr w:type="gramStart"/>
-      <w:r>
-        <w:t>aaa</w:t>
-      </w:r>
-      <w:bookmarkStart w:id="0" w:name="_GoBack"/>
-      <w:bookmarkEnd w:id="0"/>
-      <w:proofErr w:type="spellEnd"/>
-      <w:proofErr w:type="gramEnd"/>
+      <w:r>
+        <w:rPr>
+          <w:noProof/>
+        </w:rPr>
+        <w:drawing>
+          <wp:inline distT="0" distB="0" distL="0" distR="0">
+            <wp:extent cx="5943600" cy="4984168"/>
+            <wp:effectExtent l="0" t="0" r="0" b="6985"/>
+            <wp:docPr id="3" name="Picture 3"/>
+            <wp:cNvGraphicFramePr>
+              <a:graphicFrameLocks xmlns:a="http://schemas.openxmlformats.org/drawingml/2006/main" noChangeAspect="1"/>
+            </wp:cNvGraphicFramePr>
+            <a:graphic xmlns:a="http://schemas.openxmlformats.org/drawingml/2006/main">
+              <a:graphicData uri="http://schemas.openxmlformats.org/drawingml/2006/picture">
+                <pic:pic xmlns:pic="http://schemas.openxmlformats.org/drawingml/2006/picture">
+                  <pic:nvPicPr>
+                    <pic:cNvPr id="0" name="Picture 1"/>
+                    <pic:cNvPicPr>
+                      <a:picLocks noChangeAspect="1" noChangeArrowheads="1"/>
+                    </pic:cNvPicPr>
+                  </pic:nvPicPr>
+                  <pic:blipFill>
+                    <a:blip r:embed="rId12">
+                      <a:extLst>
+                        <a:ext uri="{28A0092B-C50C-407E-A947-70E740481C1C}">
+                          <a14:useLocalDpi xmlns:a14="http://schemas.microsoft.com/office/drawing/2010/main" val="0"/>
+                        </a:ext>
+                      </a:extLst>
+                    </a:blip>
+                    <a:srcRect/>
+                    <a:stretch>
+                      <a:fillRect/>
+                    </a:stretch>
+                  </pic:blipFill>
+                  <pic:spPr bwMode="auto">
+                    <a:xfrm>
+                      <a:off x="0" y="0"/>
+                      <a:ext cx="5943600" cy="4984168"/>
+                    </a:xfrm>
+                    <a:prstGeom prst="rect">
+                      <a:avLst/>
+                    </a:prstGeom>
+                    <a:noFill/>
+                    <a:ln>
+                      <a:noFill/>
+                    </a:ln>
+                  </pic:spPr>
+                </pic:pic>
+              </a:graphicData>
+            </a:graphic>
+          </wp:inline>
+        </w:drawing>
+      </w:r>
+    </w:p>
+    <w:p/>
+    <w:p/>
+    <w:p/>
+    <w:p/>
+    <w:p/>
+    <w:p/>
+    <w:p/>
+    <w:p>
+      <w:pPr>
+        <w:sectPr>
+          <w:pgSz w:w="12240" w:h="15840"/>
+          <w:pgMar w:top="1440" w:right="1440" w:bottom="1440" w:left="1440" w:header="720" w:footer="720" w:gutter="0"/>
+          <w:cols w:space="720"/>
+          <w:docGrid w:linePitch="360"/>
+        </w:sectPr>
+      </w:pPr>
+    </w:p>
+    <w:p>
+      <w:pPr>
+        <w:pStyle w:val="Heading2"/>
+        <w:numPr>
+          <w:ilvl w:val="1"/>
+          <w:numId w:val="1"/>
+        </w:numPr>
+        <w:spacing w:after="240"/>
+        <w:rPr>
+          <w:rFonts w:ascii="Times New Roman" w:eastAsia="Times New Roman" w:hAnsi="Times New Roman" w:cs="Times New Roman"/>
+          <w:sz w:val="28"/>
+          <w:szCs w:val="28"/>
+        </w:rPr>
+      </w:pPr>
+      <w:r>
+        <w:rPr>
+          <w:rFonts w:ascii="Times New Roman" w:eastAsia="Times New Roman" w:hAnsi="Times New Roman" w:cs="Times New Roman"/>
+          <w:sz w:val="28"/>
+          <w:szCs w:val="28"/>
+        </w:rPr>
+        <w:lastRenderedPageBreak/>
+        <w:t xml:space="preserve"> Webpage Mockups</w:t>
+      </w:r>
+      <w:r>
+        <w:rPr>
+          <w:rFonts w:ascii="Times New Roman" w:eastAsia="Times New Roman" w:hAnsi="Times New Roman" w:cs="Times New Roman"/>
+          <w:sz w:val="28"/>
+          <w:szCs w:val="28"/>
+        </w:rPr>
+        <w:t xml:space="preserve"> </w:t>
+      </w:r>
+    </w:p>
+    <w:p>
+      <w:pPr>
+        <w:pStyle w:val="Heading3"/>
+        <w:ind w:firstLine="360"/>
+      </w:pPr>
+      <w:r>
+        <w:t xml:space="preserve">1.5.1 </w:t>
+      </w:r>
+      <w:r>
+        <w:rPr>
+          <w:noProof/>
+        </w:rPr>
+        <w:t>Home Page</w:t>
+      </w:r>
+    </w:p>
+    <w:p>
+      <w:pPr>
+        <w:jc w:val="both"/>
+      </w:pPr>
+      <w:r>
+        <w:rPr>
+          <w:noProof/>
+        </w:rPr>
+        <w:drawing>
+          <wp:inline distT="0" distB="0" distL="0" distR="0" wp14:anchorId="524A67B9" wp14:editId="0B79F429">
+            <wp:extent cx="8305800" cy="4800600"/>
+            <wp:effectExtent l="0" t="0" r="0" b="0"/>
+            <wp:docPr id="4" name="Picture 4"/>
+            <wp:cNvGraphicFramePr>
+              <a:graphicFrameLocks xmlns:a="http://schemas.openxmlformats.org/drawingml/2006/main" noChangeAspect="1"/>
+            </wp:cNvGraphicFramePr>
+            <a:graphic xmlns:a="http://schemas.openxmlformats.org/drawingml/2006/main">
+              <a:graphicData uri="http://schemas.openxmlformats.org/drawingml/2006/picture">
+                <pic:pic xmlns:pic="http://schemas.openxmlformats.org/drawingml/2006/picture">
+                  <pic:nvPicPr>
+                    <pic:cNvPr id="1" name=""/>
+                    <pic:cNvPicPr/>
+                  </pic:nvPicPr>
+                  <pic:blipFill rotWithShape="1">
+                    <a:blip r:embed="rId13"/>
+                    <a:srcRect l="3846" t="7412" r="5289" b="7070"/>
+                    <a:stretch/>
+                  </pic:blipFill>
+                  <pic:spPr bwMode="auto">
+                    <a:xfrm>
+                      <a:off x="0" y="0"/>
+                      <a:ext cx="8332962" cy="4816299"/>
+                    </a:xfrm>
+                    <a:prstGeom prst="rect">
+                      <a:avLst/>
+                    </a:prstGeom>
+                    <a:ln>
+                      <a:noFill/>
+                    </a:ln>
+                    <a:extLst>
+                      <a:ext uri="{53640926-AAD7-44D8-BBD7-CCE9431645EC}">
+                        <a14:shadowObscured xmlns:a14="http://schemas.microsoft.com/office/drawing/2010/main"/>
+                      </a:ext>
+                    </a:extLst>
+                  </pic:spPr>
+                </pic:pic>
+              </a:graphicData>
+            </a:graphic>
+          </wp:inline>
+        </w:drawing>
+      </w:r>
+    </w:p>
+    <w:p>
+      <w:pPr>
+        <w:pStyle w:val="Heading3"/>
+      </w:pPr>
+      <w:r>
+        <w:lastRenderedPageBreak/>
+        <w:t xml:space="preserve">1.5.2 </w:t>
+      </w:r>
+      <w:r>
+        <w:t>User Profile Page</w:t>
+      </w:r>
+    </w:p>
+    <w:p>
+      <w:r>
+        <w:rPr>
+          <w:noProof/>
+        </w:rPr>
+        <w:drawing>
+          <wp:inline distT="0" distB="0" distL="0" distR="0" wp14:anchorId="1838F256" wp14:editId="5BB59971">
+            <wp:extent cx="7785937" cy="5486400"/>
+            <wp:effectExtent l="0" t="0" r="5715" b="0"/>
+            <wp:docPr id="5" name="Picture 5"/>
+            <wp:cNvGraphicFramePr>
+              <a:graphicFrameLocks xmlns:a="http://schemas.openxmlformats.org/drawingml/2006/main" noChangeAspect="1"/>
+            </wp:cNvGraphicFramePr>
+            <a:graphic xmlns:a="http://schemas.openxmlformats.org/drawingml/2006/main">
+              <a:graphicData uri="http://schemas.openxmlformats.org/drawingml/2006/picture">
+                <pic:pic xmlns:pic="http://schemas.openxmlformats.org/drawingml/2006/picture">
+                  <pic:nvPicPr>
+                    <pic:cNvPr id="1" name=""/>
+                    <pic:cNvPicPr/>
+                  </pic:nvPicPr>
+                  <pic:blipFill rotWithShape="1">
+                    <a:blip r:embed="rId14"/>
+                    <a:srcRect l="26206" t="7205" r="27492" b="6628"/>
+                    <a:stretch/>
+                  </pic:blipFill>
+                  <pic:spPr bwMode="auto">
+                    <a:xfrm>
+                      <a:off x="0" y="0"/>
+                      <a:ext cx="7830348" cy="5517694"/>
+                    </a:xfrm>
+                    <a:prstGeom prst="rect">
+                      <a:avLst/>
+                    </a:prstGeom>
+                    <a:ln>
+                      <a:noFill/>
+                    </a:ln>
+                    <a:extLst>
+                      <a:ext uri="{53640926-AAD7-44D8-BBD7-CCE9431645EC}">
+                        <a14:shadowObscured xmlns:a14="http://schemas.microsoft.com/office/drawing/2010/main"/>
+                      </a:ext>
+                    </a:extLst>
+                  </pic:spPr>
+                </pic:pic>
+              </a:graphicData>
+            </a:graphic>
+          </wp:inline>
+        </w:drawing>
+      </w:r>
+    </w:p>
+    <w:p>
+      <w:pPr>
+        <w:pStyle w:val="Heading3"/>
+      </w:pPr>
+      <w:r>
+        <w:lastRenderedPageBreak/>
+        <w:t xml:space="preserve">1.5.3 </w:t>
+      </w:r>
+      <w:r>
+        <w:t>Resource Sharing Home Page</w:t>
+      </w:r>
+    </w:p>
+    <w:p>
+      <w:r>
+        <w:rPr>
+          <w:noProof/>
+        </w:rPr>
+        <w:drawing>
+          <wp:inline distT="0" distB="0" distL="0" distR="0" wp14:anchorId="60CC79D6" wp14:editId="1F6AF544">
+            <wp:extent cx="8491220" cy="5343525"/>
+            <wp:effectExtent l="0" t="0" r="5080" b="9525"/>
+            <wp:docPr id="6" name="Picture 6"/>
+            <wp:cNvGraphicFramePr>
+              <a:graphicFrameLocks xmlns:a="http://schemas.openxmlformats.org/drawingml/2006/main" noChangeAspect="1"/>
+            </wp:cNvGraphicFramePr>
+            <a:graphic xmlns:a="http://schemas.openxmlformats.org/drawingml/2006/main">
+              <a:graphicData uri="http://schemas.openxmlformats.org/drawingml/2006/picture">
+                <pic:pic xmlns:pic="http://schemas.openxmlformats.org/drawingml/2006/picture">
+                  <pic:nvPicPr>
+                    <pic:cNvPr id="1" name=""/>
+                    <pic:cNvPicPr/>
+                  </pic:nvPicPr>
+                  <pic:blipFill rotWithShape="1">
+                    <a:blip r:embed="rId15"/>
+                    <a:srcRect l="3009" t="7618" r="4283" b="6739"/>
+                    <a:stretch/>
+                  </pic:blipFill>
+                  <pic:spPr bwMode="auto">
+                    <a:xfrm>
+                      <a:off x="0" y="0"/>
+                      <a:ext cx="8495302" cy="5346094"/>
+                    </a:xfrm>
+                    <a:prstGeom prst="rect">
+                      <a:avLst/>
+                    </a:prstGeom>
+                    <a:ln>
+                      <a:noFill/>
+                    </a:ln>
+                    <a:extLst>
+                      <a:ext uri="{53640926-AAD7-44D8-BBD7-CCE9431645EC}">
+                        <a14:shadowObscured xmlns:a14="http://schemas.microsoft.com/office/drawing/2010/main"/>
+                      </a:ext>
+                    </a:extLst>
+                  </pic:spPr>
+                </pic:pic>
+              </a:graphicData>
+            </a:graphic>
+          </wp:inline>
+        </w:drawing>
+      </w:r>
+    </w:p>
+    <w:p>
+      <w:pPr>
+        <w:rPr>
+          <w:b/>
+          <w:u w:val="single"/>
+        </w:rPr>
+      </w:pPr>
+    </w:p>
+    <w:p>
+      <w:pPr>
+        <w:pStyle w:val="Heading3"/>
+      </w:pPr>
+      <w:r>
+        <w:lastRenderedPageBreak/>
+        <w:t xml:space="preserve">1.5.4 </w:t>
+      </w:r>
+      <w:r>
+        <w:t>Resource Sharing</w:t>
+      </w:r>
+    </w:p>
+    <w:p>
+      <w:r>
+        <w:rPr>
+          <w:noProof/>
+        </w:rPr>
+        <w:drawing>
+          <wp:inline distT="0" distB="0" distL="0" distR="0" wp14:anchorId="654FE21B" wp14:editId="44A20CAF">
+            <wp:extent cx="8451215" cy="5276850"/>
+            <wp:effectExtent l="0" t="0" r="6985" b="0"/>
+            <wp:docPr id="7" name="Picture 7"/>
+            <wp:cNvGraphicFramePr>
+              <a:graphicFrameLocks xmlns:a="http://schemas.openxmlformats.org/drawingml/2006/main" noChangeAspect="1"/>
+            </wp:cNvGraphicFramePr>
+            <a:graphic xmlns:a="http://schemas.openxmlformats.org/drawingml/2006/main">
+              <a:graphicData uri="http://schemas.openxmlformats.org/drawingml/2006/picture">
+                <pic:pic xmlns:pic="http://schemas.openxmlformats.org/drawingml/2006/picture">
+                  <pic:nvPicPr>
+                    <pic:cNvPr id="1" name=""/>
+                    <pic:cNvPicPr/>
+                  </pic:nvPicPr>
+                  <pic:blipFill rotWithShape="1">
+                    <a:blip r:embed="rId16"/>
+                    <a:srcRect l="4051" t="7411" r="5440" b="6945"/>
+                    <a:stretch/>
+                  </pic:blipFill>
+                  <pic:spPr bwMode="auto">
+                    <a:xfrm>
+                      <a:off x="0" y="0"/>
+                      <a:ext cx="8453853" cy="5278497"/>
+                    </a:xfrm>
+                    <a:prstGeom prst="rect">
+                      <a:avLst/>
+                    </a:prstGeom>
+                    <a:ln>
+                      <a:noFill/>
+                    </a:ln>
+                    <a:extLst>
+                      <a:ext uri="{53640926-AAD7-44D8-BBD7-CCE9431645EC}">
+                        <a14:shadowObscured xmlns:a14="http://schemas.microsoft.com/office/drawing/2010/main"/>
+                      </a:ext>
+                    </a:extLst>
+                  </pic:spPr>
+                </pic:pic>
+              </a:graphicData>
+            </a:graphic>
+          </wp:inline>
+        </w:drawing>
+      </w:r>
+    </w:p>
+    <w:p>
+      <w:pPr>
+        <w:rPr>
+          <w:b/>
+          <w:u w:val="single"/>
+        </w:rPr>
+      </w:pPr>
+    </w:p>
+    <w:p>
+      <w:pPr>
+        <w:pStyle w:val="Heading3"/>
+      </w:pPr>
+      <w:r>
+        <w:lastRenderedPageBreak/>
+        <w:t xml:space="preserve">1.5.5 </w:t>
+      </w:r>
+      <w:r>
+        <w:t>Emergency Prep Blog Home Page</w:t>
+      </w:r>
+    </w:p>
+    <w:p>
+      <w:pPr>
+        <w:rPr>
+          <w:b/>
+          <w:u w:val="single"/>
+        </w:rPr>
+      </w:pPr>
+      <w:r>
+        <w:rPr>
+          <w:noProof/>
+        </w:rPr>
+        <w:drawing>
+          <wp:inline distT="0" distB="0" distL="0" distR="0" wp14:anchorId="17CD7E7A" wp14:editId="4179CD2F">
+            <wp:extent cx="8816340" cy="5172075"/>
+            <wp:effectExtent l="0" t="0" r="3810" b="9525"/>
+            <wp:docPr id="8" name="Picture 8"/>
+            <wp:cNvGraphicFramePr>
+              <a:graphicFrameLocks xmlns:a="http://schemas.openxmlformats.org/drawingml/2006/main" noChangeAspect="1"/>
+            </wp:cNvGraphicFramePr>
+            <a:graphic xmlns:a="http://schemas.openxmlformats.org/drawingml/2006/main">
+              <a:graphicData uri="http://schemas.openxmlformats.org/drawingml/2006/picture">
+                <pic:pic xmlns:pic="http://schemas.openxmlformats.org/drawingml/2006/picture">
+                  <pic:nvPicPr>
+                    <pic:cNvPr id="1" name=""/>
+                    <pic:cNvPicPr/>
+                  </pic:nvPicPr>
+                  <pic:blipFill rotWithShape="1">
+                    <a:blip r:embed="rId17"/>
+                    <a:srcRect l="3125" t="7617" r="4282" b="7150"/>
+                    <a:stretch/>
+                  </pic:blipFill>
+                  <pic:spPr bwMode="auto">
+                    <a:xfrm>
+                      <a:off x="0" y="0"/>
+                      <a:ext cx="8822077" cy="5175441"/>
+                    </a:xfrm>
+                    <a:prstGeom prst="rect">
+                      <a:avLst/>
+                    </a:prstGeom>
+                    <a:ln>
+                      <a:noFill/>
+                    </a:ln>
+                    <a:extLst>
+                      <a:ext uri="{53640926-AAD7-44D8-BBD7-CCE9431645EC}">
+                        <a14:shadowObscured xmlns:a14="http://schemas.microsoft.com/office/drawing/2010/main"/>
+                      </a:ext>
+                    </a:extLst>
+                  </pic:spPr>
+                </pic:pic>
+              </a:graphicData>
+            </a:graphic>
+          </wp:inline>
+        </w:drawing>
+      </w:r>
+    </w:p>
+    <w:p/>
+    <w:p>
+      <w:pPr>
+        <w:rPr>
+          <w:b/>
+          <w:u w:val="single"/>
+        </w:rPr>
+      </w:pPr>
+    </w:p>
+    <w:p>
+      <w:pPr>
+        <w:pStyle w:val="Heading3"/>
+      </w:pPr>
+      <w:r>
+        <w:lastRenderedPageBreak/>
+        <w:t xml:space="preserve">1.5.6 </w:t>
+      </w:r>
+      <w:r>
+        <w:t xml:space="preserve">Emergency Prep Blog </w:t>
+      </w:r>
+    </w:p>
+    <w:p>
+      <w:pPr>
+        <w:rPr>
+          <w:b/>
+          <w:u w:val="single"/>
+        </w:rPr>
+        <w:sectPr>
+          <w:pgSz w:w="15840" w:h="12240" w:orient="landscape"/>
+          <w:pgMar w:top="1440" w:right="1440" w:bottom="1440" w:left="1440" w:header="720" w:footer="720" w:gutter="0"/>
+          <w:cols w:space="720"/>
+          <w:docGrid w:linePitch="360"/>
+        </w:sectPr>
+      </w:pPr>
+      <w:r>
+        <w:rPr>
+          <w:noProof/>
+        </w:rPr>
+        <w:drawing>
+          <wp:inline distT="0" distB="0" distL="0" distR="0" wp14:anchorId="78C16D1F" wp14:editId="2F84316E">
+            <wp:extent cx="8608060" cy="5362575"/>
+            <wp:effectExtent l="0" t="0" r="2540" b="9525"/>
+            <wp:docPr id="9" name="Picture 9"/>
+            <wp:cNvGraphicFramePr>
+              <a:graphicFrameLocks xmlns:a="http://schemas.openxmlformats.org/drawingml/2006/main" noChangeAspect="1"/>
+            </wp:cNvGraphicFramePr>
+            <a:graphic xmlns:a="http://schemas.openxmlformats.org/drawingml/2006/main">
+              <a:graphicData uri="http://schemas.openxmlformats.org/drawingml/2006/picture">
+                <pic:pic xmlns:pic="http://schemas.openxmlformats.org/drawingml/2006/picture">
+                  <pic:nvPicPr>
+                    <pic:cNvPr id="1" name=""/>
+                    <pic:cNvPicPr/>
+                  </pic:nvPicPr>
+                  <pic:blipFill rotWithShape="1">
+                    <a:blip r:embed="rId18"/>
+                    <a:srcRect l="4282" t="7206" r="5440" b="7151"/>
+                    <a:stretch/>
+                  </pic:blipFill>
+                  <pic:spPr bwMode="auto">
+                    <a:xfrm>
+                      <a:off x="0" y="0"/>
+                      <a:ext cx="8609856" cy="5363694"/>
+                    </a:xfrm>
+                    <a:prstGeom prst="rect">
+                      <a:avLst/>
+                    </a:prstGeom>
+                    <a:ln>
+                      <a:noFill/>
+                    </a:ln>
+                    <a:extLst>
+                      <a:ext uri="{53640926-AAD7-44D8-BBD7-CCE9431645EC}">
+                        <a14:shadowObscured xmlns:a14="http://schemas.microsoft.com/office/drawing/2010/main"/>
+                      </a:ext>
+                    </a:extLst>
+                  </pic:spPr>
+                </pic:pic>
+              </a:graphicData>
+            </a:graphic>
+          </wp:inline>
+        </w:drawing>
+      </w:r>
     </w:p>
     <w:p/>
     <w:sectPr>
@@ -881,16 +1820,6 @@
 </w:footnotes>
 </file>
 
-<file path=word/header1.xml><?xml version="1.0" encoding="utf-8"?>
-<w:hdr xmlns:wpc="http://schemas.microsoft.com/office/word/2010/wordprocessingCanvas" xmlns:mc="http://schemas.openxmlformats.org/markup-compatibility/2006" xmlns:o="urn:schemas-microsoft-com:office:office" xmlns:r="http://schemas.openxmlformats.org/officeDocument/2006/relationships" xmlns:m="http://schemas.openxmlformats.org/officeDocument/2006/math" xmlns:v="urn:schemas-microsoft-com:vml" xmlns:wp14="http://schemas.microsoft.com/office/word/2010/wordprocessingDrawing" xmlns:wp="http://schemas.openxmlformats.org/drawingml/2006/wordprocessingDrawing" xmlns:w10="urn:schemas-microsoft-com:office:word" xmlns:w="http://schemas.openxmlformats.org/wordprocessingml/2006/main" xmlns:w14="http://schemas.microsoft.com/office/word/2010/wordml" xmlns:wpg="http://schemas.microsoft.com/office/word/2010/wordprocessingGroup" xmlns:wpi="http://schemas.microsoft.com/office/word/2010/wordprocessingInk" xmlns:wne="http://schemas.microsoft.com/office/word/2006/wordml" xmlns:wps="http://schemas.microsoft.com/office/word/2010/wordprocessingShape" mc:Ignorable="w14 wp14">
-  <w:p>
-    <w:pPr>
-      <w:pStyle w:val="Header"/>
-    </w:pPr>
-  </w:p>
-</w:hdr>
-</file>
-
 <file path=word/numbering.xml><?xml version="1.0" encoding="utf-8"?>
 <w:numbering xmlns:wpc="http://schemas.microsoft.com/office/word/2010/wordprocessingCanvas" xmlns:mc="http://schemas.openxmlformats.org/markup-compatibility/2006" xmlns:o="urn:schemas-microsoft-com:office:office" xmlns:r="http://schemas.openxmlformats.org/officeDocument/2006/relationships" xmlns:m="http://schemas.openxmlformats.org/officeDocument/2006/math" xmlns:v="urn:schemas-microsoft-com:vml" xmlns:wp14="http://schemas.microsoft.com/office/word/2010/wordprocessingDrawing" xmlns:wp="http://schemas.openxmlformats.org/drawingml/2006/wordprocessingDrawing" xmlns:w10="urn:schemas-microsoft-com:office:word" xmlns:w="http://schemas.openxmlformats.org/wordprocessingml/2006/main" xmlns:w14="http://schemas.microsoft.com/office/word/2010/wordml" xmlns:wpg="http://schemas.microsoft.com/office/word/2010/wordprocessingGroup" xmlns:wpi="http://schemas.microsoft.com/office/word/2010/wordprocessingInk" xmlns:wne="http://schemas.microsoft.com/office/word/2006/wordml" xmlns:wps="http://schemas.microsoft.com/office/word/2010/wordprocessingShape" mc:Ignorable="w14 wp14">
   <w:abstractNum w:abstractNumId="0">
@@ -1604,6 +2533,92 @@
     </w:lvl>
   </w:abstractNum>
   <w:abstractNum w:abstractNumId="7">
+    <w:nsid w:val="4A8226BC"/>
+    <w:multiLevelType w:val="multilevel"/>
+    <w:tmpl w:val="0409001F"/>
+    <w:lvl w:ilvl="0">
+      <w:start w:val="1"/>
+      <w:numFmt w:val="decimal"/>
+      <w:lvlText w:val="%1."/>
+      <w:lvlJc w:val="left"/>
+      <w:pPr>
+        <w:ind w:left="360" w:hanging="360"/>
+      </w:pPr>
+    </w:lvl>
+    <w:lvl w:ilvl="1">
+      <w:start w:val="1"/>
+      <w:numFmt w:val="decimal"/>
+      <w:lvlText w:val="%1.%2."/>
+      <w:lvlJc w:val="left"/>
+      <w:pPr>
+        <w:ind w:left="792" w:hanging="432"/>
+      </w:pPr>
+    </w:lvl>
+    <w:lvl w:ilvl="2">
+      <w:start w:val="1"/>
+      <w:numFmt w:val="decimal"/>
+      <w:lvlText w:val="%1.%2.%3."/>
+      <w:lvlJc w:val="left"/>
+      <w:pPr>
+        <w:ind w:left="1224" w:hanging="504"/>
+      </w:pPr>
+    </w:lvl>
+    <w:lvl w:ilvl="3">
+      <w:start w:val="1"/>
+      <w:numFmt w:val="decimal"/>
+      <w:lvlText w:val="%1.%2.%3.%4."/>
+      <w:lvlJc w:val="left"/>
+      <w:pPr>
+        <w:ind w:left="1728" w:hanging="648"/>
+      </w:pPr>
+    </w:lvl>
+    <w:lvl w:ilvl="4">
+      <w:start w:val="1"/>
+      <w:numFmt w:val="decimal"/>
+      <w:lvlText w:val="%1.%2.%3.%4.%5."/>
+      <w:lvlJc w:val="left"/>
+      <w:pPr>
+        <w:ind w:left="2232" w:hanging="792"/>
+      </w:pPr>
+    </w:lvl>
+    <w:lvl w:ilvl="5">
+      <w:start w:val="1"/>
+      <w:numFmt w:val="decimal"/>
+      <w:lvlText w:val="%1.%2.%3.%4.%5.%6."/>
+      <w:lvlJc w:val="left"/>
+      <w:pPr>
+        <w:ind w:left="2736" w:hanging="936"/>
+      </w:pPr>
+    </w:lvl>
+    <w:lvl w:ilvl="6">
+      <w:start w:val="1"/>
+      <w:numFmt w:val="decimal"/>
+      <w:lvlText w:val="%1.%2.%3.%4.%5.%6.%7."/>
+      <w:lvlJc w:val="left"/>
+      <w:pPr>
+        <w:ind w:left="3240" w:hanging="1080"/>
+      </w:pPr>
+    </w:lvl>
+    <w:lvl w:ilvl="7">
+      <w:start w:val="1"/>
+      <w:numFmt w:val="decimal"/>
+      <w:lvlText w:val="%1.%2.%3.%4.%5.%6.%7.%8."/>
+      <w:lvlJc w:val="left"/>
+      <w:pPr>
+        <w:ind w:left="3744" w:hanging="1224"/>
+      </w:pPr>
+    </w:lvl>
+    <w:lvl w:ilvl="8">
+      <w:start w:val="1"/>
+      <w:numFmt w:val="decimal"/>
+      <w:lvlText w:val="%1.%2.%3.%4.%5.%6.%7.%8.%9."/>
+      <w:lvlJc w:val="left"/>
+      <w:pPr>
+        <w:ind w:left="4320" w:hanging="1440"/>
+      </w:pPr>
+    </w:lvl>
+  </w:abstractNum>
+  <w:abstractNum w:abstractNumId="8">
     <w:nsid w:val="4ACE7FD9"/>
     <w:multiLevelType w:val="multilevel"/>
     <w:tmpl w:val="0409001F"/>
@@ -1689,7 +2704,93 @@
       </w:pPr>
     </w:lvl>
   </w:abstractNum>
-  <w:abstractNum w:abstractNumId="8">
+  <w:abstractNum w:abstractNumId="9">
+    <w:nsid w:val="54E23969"/>
+    <w:multiLevelType w:val="multilevel"/>
+    <w:tmpl w:val="0409001F"/>
+    <w:lvl w:ilvl="0">
+      <w:start w:val="1"/>
+      <w:numFmt w:val="decimal"/>
+      <w:lvlText w:val="%1."/>
+      <w:lvlJc w:val="left"/>
+      <w:pPr>
+        <w:ind w:left="360" w:hanging="360"/>
+      </w:pPr>
+    </w:lvl>
+    <w:lvl w:ilvl="1">
+      <w:start w:val="1"/>
+      <w:numFmt w:val="decimal"/>
+      <w:lvlText w:val="%1.%2."/>
+      <w:lvlJc w:val="left"/>
+      <w:pPr>
+        <w:ind w:left="792" w:hanging="432"/>
+      </w:pPr>
+    </w:lvl>
+    <w:lvl w:ilvl="2">
+      <w:start w:val="1"/>
+      <w:numFmt w:val="decimal"/>
+      <w:lvlText w:val="%1.%2.%3."/>
+      <w:lvlJc w:val="left"/>
+      <w:pPr>
+        <w:ind w:left="1224" w:hanging="504"/>
+      </w:pPr>
+    </w:lvl>
+    <w:lvl w:ilvl="3">
+      <w:start w:val="1"/>
+      <w:numFmt w:val="decimal"/>
+      <w:lvlText w:val="%1.%2.%3.%4."/>
+      <w:lvlJc w:val="left"/>
+      <w:pPr>
+        <w:ind w:left="1728" w:hanging="648"/>
+      </w:pPr>
+    </w:lvl>
+    <w:lvl w:ilvl="4">
+      <w:start w:val="1"/>
+      <w:numFmt w:val="decimal"/>
+      <w:lvlText w:val="%1.%2.%3.%4.%5."/>
+      <w:lvlJc w:val="left"/>
+      <w:pPr>
+        <w:ind w:left="2232" w:hanging="792"/>
+      </w:pPr>
+    </w:lvl>
+    <w:lvl w:ilvl="5">
+      <w:start w:val="1"/>
+      <w:numFmt w:val="decimal"/>
+      <w:lvlText w:val="%1.%2.%3.%4.%5.%6."/>
+      <w:lvlJc w:val="left"/>
+      <w:pPr>
+        <w:ind w:left="2736" w:hanging="936"/>
+      </w:pPr>
+    </w:lvl>
+    <w:lvl w:ilvl="6">
+      <w:start w:val="1"/>
+      <w:numFmt w:val="decimal"/>
+      <w:lvlText w:val="%1.%2.%3.%4.%5.%6.%7."/>
+      <w:lvlJc w:val="left"/>
+      <w:pPr>
+        <w:ind w:left="3240" w:hanging="1080"/>
+      </w:pPr>
+    </w:lvl>
+    <w:lvl w:ilvl="7">
+      <w:start w:val="1"/>
+      <w:numFmt w:val="decimal"/>
+      <w:lvlText w:val="%1.%2.%3.%4.%5.%6.%7.%8."/>
+      <w:lvlJc w:val="left"/>
+      <w:pPr>
+        <w:ind w:left="3744" w:hanging="1224"/>
+      </w:pPr>
+    </w:lvl>
+    <w:lvl w:ilvl="8">
+      <w:start w:val="1"/>
+      <w:numFmt w:val="decimal"/>
+      <w:lvlText w:val="%1.%2.%3.%4.%5.%6.%7.%8.%9."/>
+      <w:lvlJc w:val="left"/>
+      <w:pPr>
+        <w:ind w:left="4320" w:hanging="1440"/>
+      </w:pPr>
+    </w:lvl>
+  </w:abstractNum>
+  <w:abstractNum w:abstractNumId="10">
     <w:nsid w:val="663D01EF"/>
     <w:multiLevelType w:val="hybridMultilevel"/>
     <w:tmpl w:val="B4523676"/>
@@ -1802,7 +2903,7 @@
       </w:rPr>
     </w:lvl>
   </w:abstractNum>
-  <w:abstractNum w:abstractNumId="9">
+  <w:abstractNum w:abstractNumId="11">
     <w:nsid w:val="760915A3"/>
     <w:multiLevelType w:val="hybridMultilevel"/>
     <w:tmpl w:val="DDA0DA94"/>
@@ -1895,13 +2996,13 @@
     <w:abstractNumId w:val="2"/>
   </w:num>
   <w:num w:numId="2">
-    <w:abstractNumId w:val="9"/>
+    <w:abstractNumId w:val="11"/>
   </w:num>
   <w:num w:numId="3">
     <w:abstractNumId w:val="1"/>
   </w:num>
   <w:num w:numId="4">
-    <w:abstractNumId w:val="8"/>
+    <w:abstractNumId w:val="10"/>
   </w:num>
   <w:num w:numId="5">
     <w:abstractNumId w:val="5"/>
@@ -1916,10 +3017,16 @@
     <w:abstractNumId w:val="4"/>
   </w:num>
   <w:num w:numId="9">
-    <w:abstractNumId w:val="7"/>
+    <w:abstractNumId w:val="8"/>
   </w:num>
   <w:num w:numId="10">
     <w:abstractNumId w:val="0"/>
+  </w:num>
+  <w:num w:numId="11">
+    <w:abstractNumId w:val="9"/>
+  </w:num>
+  <w:num w:numId="12">
+    <w:abstractNumId w:val="7"/>
   </w:num>
 </w:numbering>
 </file>
@@ -2139,6 +3246,28 @@
       <w:szCs w:val="36"/>
     </w:rPr>
   </w:style>
+  <w:style w:type="paragraph" w:styleId="Heading3">
+    <w:name w:val="heading 3"/>
+    <w:basedOn w:val="Normal"/>
+    <w:next w:val="Normal"/>
+    <w:link w:val="Heading3Char"/>
+    <w:uiPriority w:val="9"/>
+    <w:unhideWhenUsed/>
+    <w:qFormat/>
+    <w:rsid w:val="004B01A3"/>
+    <w:pPr>
+      <w:keepNext/>
+      <w:keepLines/>
+      <w:spacing w:before="200" w:after="0"/>
+      <w:outlineLvl w:val="2"/>
+    </w:pPr>
+    <w:rPr>
+      <w:rFonts w:asciiTheme="majorHAnsi" w:eastAsiaTheme="majorEastAsia" w:hAnsiTheme="majorHAnsi" w:cstheme="majorBidi"/>
+      <w:b/>
+      <w:bCs/>
+      <w:color w:val="4F81BD" w:themeColor="accent1"/>
+    </w:rPr>
+  </w:style>
   <w:style w:type="character" w:default="1" w:styleId="DefaultParagraphFont">
     <w:name w:val="Default Paragraph Font"/>
     <w:uiPriority w:val="1"/>
@@ -2302,6 +3431,21 @@
     <w:rsid w:val="00FF1C15"/>
     <w:rPr>
       <w:rFonts w:eastAsiaTheme="minorEastAsia"/>
+      <w:sz w:val="21"/>
+      <w:szCs w:val="21"/>
+    </w:rPr>
+  </w:style>
+  <w:style w:type="character" w:customStyle="1" w:styleId="Heading3Char">
+    <w:name w:val="Heading 3 Char"/>
+    <w:basedOn w:val="DefaultParagraphFont"/>
+    <w:link w:val="Heading3"/>
+    <w:uiPriority w:val="9"/>
+    <w:rsid w:val="004B01A3"/>
+    <w:rPr>
+      <w:rFonts w:asciiTheme="majorHAnsi" w:eastAsiaTheme="majorEastAsia" w:hAnsiTheme="majorHAnsi" w:cstheme="majorBidi"/>
+      <w:b/>
+      <w:bCs/>
+      <w:color w:val="4F81BD" w:themeColor="accent1"/>
       <w:sz w:val="21"/>
       <w:szCs w:val="21"/>
     </w:rPr>
@@ -2524,6 +3668,28 @@
       <w:szCs w:val="36"/>
     </w:rPr>
   </w:style>
+  <w:style w:type="paragraph" w:styleId="Heading3">
+    <w:name w:val="heading 3"/>
+    <w:basedOn w:val="Normal"/>
+    <w:next w:val="Normal"/>
+    <w:link w:val="Heading3Char"/>
+    <w:uiPriority w:val="9"/>
+    <w:unhideWhenUsed/>
+    <w:qFormat/>
+    <w:rsid w:val="004B01A3"/>
+    <w:pPr>
+      <w:keepNext/>
+      <w:keepLines/>
+      <w:spacing w:before="200" w:after="0"/>
+      <w:outlineLvl w:val="2"/>
+    </w:pPr>
+    <w:rPr>
+      <w:rFonts w:asciiTheme="majorHAnsi" w:eastAsiaTheme="majorEastAsia" w:hAnsiTheme="majorHAnsi" w:cstheme="majorBidi"/>
+      <w:b/>
+      <w:bCs/>
+      <w:color w:val="4F81BD" w:themeColor="accent1"/>
+    </w:rPr>
+  </w:style>
   <w:style w:type="character" w:default="1" w:styleId="DefaultParagraphFont">
     <w:name w:val="Default Paragraph Font"/>
     <w:uiPriority w:val="1"/>
@@ -2691,6 +3857,21 @@
       <w:szCs w:val="21"/>
     </w:rPr>
   </w:style>
+  <w:style w:type="character" w:customStyle="1" w:styleId="Heading3Char">
+    <w:name w:val="Heading 3 Char"/>
+    <w:basedOn w:val="DefaultParagraphFont"/>
+    <w:link w:val="Heading3"/>
+    <w:uiPriority w:val="9"/>
+    <w:rsid w:val="004B01A3"/>
+    <w:rPr>
+      <w:rFonts w:asciiTheme="majorHAnsi" w:eastAsiaTheme="majorEastAsia" w:hAnsiTheme="majorHAnsi" w:cstheme="majorBidi"/>
+      <w:b/>
+      <w:bCs/>
+      <w:color w:val="4F81BD" w:themeColor="accent1"/>
+      <w:sz w:val="21"/>
+      <w:szCs w:val="21"/>
+    </w:rPr>
+  </w:style>
 </w:styles>
 </file>
 
@@ -3041,11 +4222,11 @@
         </c:dLbls>
         <c:gapWidth val="150"/>
         <c:overlap val="100"/>
-        <c:axId val="38243328"/>
-        <c:axId val="102306560"/>
+        <c:axId val="124025856"/>
+        <c:axId val="44126976"/>
       </c:barChart>
       <c:catAx>
-        <c:axId val="38243328"/>
+        <c:axId val="124025856"/>
         <c:scaling>
           <c:orientation val="maxMin"/>
         </c:scaling>
@@ -3065,7 +4246,7 @@
             <a:endParaRPr lang="en-US"/>
           </a:p>
         </c:txPr>
-        <c:crossAx val="102306560"/>
+        <c:crossAx val="44126976"/>
         <c:crosses val="autoZero"/>
         <c:auto val="1"/>
         <c:lblAlgn val="ctr"/>
@@ -3073,7 +4254,7 @@
         <c:noMultiLvlLbl val="0"/>
       </c:catAx>
       <c:valAx>
-        <c:axId val="102306560"/>
+        <c:axId val="44126976"/>
         <c:scaling>
           <c:orientation val="minMax"/>
           <c:min val="43005"/>
@@ -3095,7 +4276,7 @@
             <a:endParaRPr lang="en-US"/>
           </a:p>
         </c:txPr>
-        <c:crossAx val="38243328"/>
+        <c:crossAx val="124025856"/>
         <c:crosses val="autoZero"/>
         <c:crossBetween val="between"/>
         <c:majorUnit val="1"/>

</xml_diff>